<commit_message>
Upload Discussion Board Changes
</commit_message>
<xml_diff>
--- a/module-1/Module 1 Discussion.docx
+++ b/module-1/Module 1 Discussion.docx
@@ -127,10 +127,13 @@
         <w:pStyle w:val="Heading2"/>
       </w:pPr>
       <w:r>
-        <w:t xml:space="preserve">Topic: </w:t>
-      </w:r>
-      <w:r>
-        <w:t>There’s a Special Part of the Brain Just for Recognizing Faces</w:t>
+        <w:t>Topic</w:t>
+      </w:r>
+      <w:r>
+        <w:t xml:space="preserve"> #4</w:t>
+      </w:r>
+      <w:r>
+        <w:t>: There’s a Special Part of the Brain Just for Recognizing Faces</w:t>
       </w:r>
     </w:p>
     <w:p>
@@ -245,14 +248,7 @@
           <w:kern w:val="0"/>
           <w14:ligatures w14:val="none"/>
         </w:rPr>
-        <w:t>, I scored near-perfec</w:t>
-      </w:r>
-      <w:r>
-        <w:rPr>
-          <w:kern w:val="0"/>
-          <w14:ligatures w14:val="none"/>
-        </w:rPr>
-        <w:t>t</w:t>
+        <w:t>, I scored near-perfect</w:t>
       </w:r>
       <w:r>
         <w:rPr>
@@ -322,14 +318,7 @@
           <w:kern w:val="0"/>
           <w14:ligatures w14:val="none"/>
         </w:rPr>
-        <w:t>seem</w:t>
-      </w:r>
-      <w:r>
-        <w:rPr>
-          <w:kern w:val="0"/>
-          <w14:ligatures w14:val="none"/>
-        </w:rPr>
-        <w:t>s a little confused, or worse, angry, it will confuse many</w:t>
+        <w:t>seems a little confused, or worse, angry, it will confuse many</w:t>
       </w:r>
       <w:r>
         <w:rPr>
@@ -515,7 +504,7 @@
           <w:szCs w:val="18"/>
           <w:shd w:val="clear" w:color="auto" w:fill="FFFFFF"/>
         </w:rPr>
-        <w:t>Credit:</w:t>
+        <w:t xml:space="preserve">Credit: </w:t>
       </w:r>
       <w:r>
         <w:rPr>
@@ -523,62 +512,259 @@
           <w:szCs w:val="18"/>
           <w:shd w:val="clear" w:color="auto" w:fill="FFFFFF"/>
         </w:rPr>
-        <w:t xml:space="preserve"> </w:t>
-      </w:r>
-      <w:r>
+        <w:t>Nicholas Kamm/AFP/Getty Images</w:t>
+      </w:r>
+    </w:p>
+    <w:p/>
+    <w:p>
+      <w:r>
+        <w:tab/>
+        <w:t xml:space="preserve">These cues subconsciously </w:t>
+      </w:r>
+      <w:r>
+        <w:rPr>
+          <w:kern w:val="0"/>
+          <w14:ligatures w14:val="none"/>
+        </w:rPr>
+        <w:t>inform us about what we should be thinking regarding the person or message we are hearing. There are factors to consider when designing a webpage with images of people on it, as they can significantly impact</w:t>
+      </w:r>
+      <w:r>
+        <w:t xml:space="preserve"> the page's effectiveness.</w:t>
+      </w:r>
+    </w:p>
+    <w:p/>
+    <w:p>
+      <w:pPr>
+        <w:pStyle w:val="Heading2"/>
+      </w:pPr>
+      <w:r>
+        <w:t>Topic</w:t>
+      </w:r>
+      <w:r>
+        <w:t xml:space="preserve"> #7</w:t>
+      </w:r>
+      <w:r>
+        <w:t xml:space="preserve">: </w:t>
+      </w:r>
+      <w:r>
+        <w:t>People See Cues That Tell them what to do with an Object</w:t>
+      </w:r>
+    </w:p>
+    <w:p>
+      <w:pPr>
+        <w:rPr>
+          <w:rStyle w:val="IntenseReference"/>
+        </w:rPr>
+      </w:pPr>
+      <w:r>
+        <w:rPr>
+          <w:rStyle w:val="IntenseReference"/>
+        </w:rPr>
+        <w:t>Embellishment:</w:t>
+      </w:r>
+    </w:p>
+    <w:p>
+      <w:pPr>
+        <w:ind w:firstLine="720"/>
+        <w:jc w:val="both"/>
+      </w:pPr>
+      <w:r>
+        <w:t xml:space="preserve">One aspect closely related to this is </w:t>
+      </w:r>
+      <w:r>
+        <w:t xml:space="preserve">the use of </w:t>
+      </w:r>
+      <w:r>
+        <w:t xml:space="preserve">icons.  Icons represent things </w:t>
+      </w:r>
+      <w:r>
+        <w:t xml:space="preserve">that are easy to understand without the </w:t>
+      </w:r>
+      <w:r>
+        <w:t xml:space="preserve">need for </w:t>
+      </w:r>
+      <w:r>
+        <w:t xml:space="preserve">text.  For example, </w:t>
+      </w:r>
+      <w:r>
+        <w:t>A small image of a pentagon with a rectangle in it (a house) is a “home” button, and if you put it somewhere, any pretty much any user will automatically look at it and think that it will take them to a homepage or root drive or something else that is a base location.  Some of these are intuitive, others are learned, and some depend on context.  For example, in a word processor, an icon that resembles the letter “A” will prompt most of us to think that it is where we can adjust the font.  If you deviate from that norm or use an icon for something that is commonly associated with something else (for example, using the “A” icon for an administration tab), you will confuse many users.</w:t>
+      </w:r>
+    </w:p>
+    <w:p>
+      <w:pPr>
+        <w:rPr>
+          <w:rStyle w:val="IntenseReference"/>
+        </w:rPr>
+      </w:pPr>
+      <w:r>
+        <w:rPr>
+          <w:rStyle w:val="IntenseReference"/>
+        </w:rPr>
+        <w:t>Visual Example:</w:t>
+      </w:r>
+    </w:p>
+    <w:p>
+      <w:r>
+        <w:tab/>
+      </w:r>
+      <w:r>
+        <w:t>For a</w:t>
+      </w:r>
+      <w:r>
+        <w:t xml:space="preserve"> visual representation</w:t>
+      </w:r>
+      <w:r>
+        <w:t>,</w:t>
+      </w:r>
+      <w:r>
+        <w:t xml:space="preserve"> I give you the 3D</w:t>
+      </w:r>
+      <w:r>
+        <w:t>-</w:t>
+      </w:r>
+      <w:r>
+        <w:t xml:space="preserve">printed save </w:t>
+      </w:r>
+      <w:r>
+        <w:t>button</w:t>
+      </w:r>
+      <w:r>
+        <w:t>!</w:t>
+      </w:r>
+    </w:p>
+    <w:p>
+      <w:r>
+        <w:rPr>
+          <w:noProof/>
+        </w:rPr>
+        <w:drawing>
+          <wp:inline distT="0" distB="0" distL="0" distR="0" wp14:anchorId="2A8F97B2" wp14:editId="2011A8E7">
+            <wp:extent cx="2922494" cy="2336122"/>
+            <wp:effectExtent l="0" t="0" r="0" b="1270"/>
+            <wp:docPr id="439253311" name="Picture 1" descr="A black floppy disk with white and orange label&#10;&#10;AI-generated content may be incorrect."/>
+            <wp:cNvGraphicFramePr>
+              <a:graphicFrameLocks xmlns:a="http://schemas.openxmlformats.org/drawingml/2006/main" noChangeAspect="1"/>
+            </wp:cNvGraphicFramePr>
+            <a:graphic xmlns:a="http://schemas.openxmlformats.org/drawingml/2006/main">
+              <a:graphicData uri="http://schemas.openxmlformats.org/drawingml/2006/picture">
+                <pic:pic xmlns:pic="http://schemas.openxmlformats.org/drawingml/2006/picture">
+                  <pic:nvPicPr>
+                    <pic:cNvPr id="439253311" name="Picture 1" descr="A black floppy disk with white and orange label&#10;&#10;AI-generated content may be incorrect."/>
+                    <pic:cNvPicPr/>
+                  </pic:nvPicPr>
+                  <pic:blipFill>
+                    <a:blip r:embed="rId7" cstate="print">
+                      <a:extLst>
+                        <a:ext uri="{28A0092B-C50C-407E-A947-70E740481C1C}">
+                          <a14:useLocalDpi xmlns:a14="http://schemas.microsoft.com/office/drawing/2010/main" val="0"/>
+                        </a:ext>
+                      </a:extLst>
+                    </a:blip>
+                    <a:stretch>
+                      <a:fillRect/>
+                    </a:stretch>
+                  </pic:blipFill>
+                  <pic:spPr>
+                    <a:xfrm>
+                      <a:off x="0" y="0"/>
+                      <a:ext cx="2942287" cy="2351944"/>
+                    </a:xfrm>
+                    <a:prstGeom prst="rect">
+                      <a:avLst/>
+                    </a:prstGeom>
+                  </pic:spPr>
+                </pic:pic>
+              </a:graphicData>
+            </a:graphic>
+          </wp:inline>
+        </w:drawing>
+      </w:r>
+    </w:p>
+    <w:p>
+      <w:pPr>
         <w:rPr>
           <w:sz w:val="18"/>
           <w:szCs w:val="18"/>
           <w:shd w:val="clear" w:color="auto" w:fill="FFFFFF"/>
         </w:rPr>
-        <w:t>Nicholas Kamm/AFP/Getty Images</w:t>
+      </w:pPr>
+      <w:r>
+        <w:rPr>
+          <w:sz w:val="18"/>
+          <w:szCs w:val="18"/>
+          <w:shd w:val="clear" w:color="auto" w:fill="FFFFFF"/>
+        </w:rPr>
+        <w:t xml:space="preserve">Credit: </w:t>
+      </w:r>
+      <w:r>
+        <w:rPr>
+          <w:sz w:val="18"/>
+          <w:szCs w:val="18"/>
+          <w:shd w:val="clear" w:color="auto" w:fill="FFFFFF"/>
+        </w:rPr>
+        <w:t>Adobe Stock Photos</w:t>
+      </w:r>
+    </w:p>
+    <w:p>
+      <w:pPr>
+        <w:jc w:val="both"/>
+        <w:rPr>
+          <w:shd w:val="clear" w:color="auto" w:fill="FFFFFF"/>
+        </w:rPr>
+      </w:pPr>
+      <w:r>
+        <w:rPr>
+          <w:shd w:val="clear" w:color="auto" w:fill="FFFFFF"/>
+        </w:rPr>
+        <w:lastRenderedPageBreak/>
+        <w:tab/>
+        <w:t xml:space="preserve">There’s a story I read on the internet once about the kid who found a floppy disk and brought it to his father and said, “Dad!  </w:t>
+      </w:r>
+      <w:proofErr w:type="gramStart"/>
+      <w:r>
+        <w:rPr>
+          <w:shd w:val="clear" w:color="auto" w:fill="FFFFFF"/>
+        </w:rPr>
+        <w:t>You</w:t>
+      </w:r>
+      <w:proofErr w:type="gramEnd"/>
+      <w:r>
+        <w:rPr>
+          <w:shd w:val="clear" w:color="auto" w:fill="FFFFFF"/>
+        </w:rPr>
+        <w:t xml:space="preserve"> 3D-printed a save button!”  Generational gap humor aside, the point is, the child had never seen or known what a floppy disk </w:t>
+      </w:r>
+      <w:proofErr w:type="gramStart"/>
+      <w:r>
+        <w:rPr>
+          <w:shd w:val="clear" w:color="auto" w:fill="FFFFFF"/>
+        </w:rPr>
+        <w:t>was, but</w:t>
+      </w:r>
+      <w:proofErr w:type="gramEnd"/>
+      <w:r>
+        <w:rPr>
+          <w:shd w:val="clear" w:color="auto" w:fill="FFFFFF"/>
+        </w:rPr>
+        <w:t xml:space="preserve"> knew what it was because it is the standard image for a save icon.  This is because we used to save things on these 1.5 MB external storage devices (and who would ever need more than this? Entire Operating systems would fit on one of these!)</w:t>
+      </w:r>
+    </w:p>
+    <w:p>
+      <w:pPr>
+        <w:jc w:val="both"/>
+        <w:rPr>
+          <w:shd w:val="clear" w:color="auto" w:fill="FFFFFF"/>
+        </w:rPr>
+      </w:pPr>
+      <w:r>
+        <w:rPr>
+          <w:shd w:val="clear" w:color="auto" w:fill="FFFFFF"/>
+        </w:rPr>
+        <w:tab/>
+        <w:t>If the save icon were to be created today, it would likely resemble a USB Thumb Drive.  So why hasn’t it changed?  Because everyone knows that’s a save button, and even though the original meaning is lost (much like happens with language), it’s still ingrained within us that this is a save icon.</w:t>
       </w:r>
     </w:p>
     <w:p/>
-    <w:p>
-      <w:r>
-        <w:tab/>
-        <w:t xml:space="preserve">These cues subconsciously </w:t>
-      </w:r>
-      <w:r>
-        <w:rPr>
-          <w:kern w:val="0"/>
-          <w14:ligatures w14:val="none"/>
-        </w:rPr>
-        <w:t>inform us about what we should be thinking regarding the person or message we are hearing</w:t>
-      </w:r>
-      <w:r>
-        <w:rPr>
-          <w:kern w:val="0"/>
-          <w14:ligatures w14:val="none"/>
-        </w:rPr>
-        <w:t>.</w:t>
-      </w:r>
-      <w:r>
-        <w:rPr>
-          <w:kern w:val="0"/>
-          <w14:ligatures w14:val="none"/>
-        </w:rPr>
-        <w:t xml:space="preserve"> </w:t>
-      </w:r>
-      <w:r>
-        <w:rPr>
-          <w:kern w:val="0"/>
-          <w14:ligatures w14:val="none"/>
-        </w:rPr>
-        <w:t>There</w:t>
-      </w:r>
-      <w:r>
-        <w:rPr>
-          <w:kern w:val="0"/>
-          <w14:ligatures w14:val="none"/>
-        </w:rPr>
-        <w:t xml:space="preserve"> are factors to consider when designing a webpage with images of people on it, as they can significantly impact</w:t>
-      </w:r>
-      <w:r>
-        <w:t xml:space="preserve"> the page's effectiveness.</w:t>
-      </w:r>
-    </w:p>
     <w:sectPr>
       <w:pgSz w:w="12240" w:h="15840"/>
       <w:pgMar w:top="1440" w:right="1440" w:bottom="1440" w:left="1440" w:header="720" w:footer="720" w:gutter="0"/>
@@ -1313,6 +1499,7 @@
   <w:style w:type="character" w:default="1" w:styleId="DefaultParagraphFont">
     <w:name w:val="Default Paragraph Font"/>
     <w:uiPriority w:val="1"/>
+    <w:semiHidden/>
     <w:unhideWhenUsed/>
   </w:style>
   <w:style w:type="table" w:default="1" w:styleId="TableNormal">

</xml_diff>